<commit_message>
Ajout de fonction de test
</commit_message>
<xml_diff>
--- a/Documentations/RapportV01.docx
+++ b/Documentations/RapportV01.docx
@@ -275,13 +275,7 @@
         <w:rPr>
           <w:rFonts w:ascii="Roboto-Regular" w:hAnsi="Roboto-Regular" w:cs="Roboto-Regular"/>
         </w:rPr>
-        <w:t>Ce ra</w:t>
-      </w:r>
-      <w:r>
-        <w:rPr>
-          <w:rFonts w:ascii="Roboto-Regular" w:hAnsi="Roboto-Regular" w:cs="Roboto-Regular"/>
-        </w:rPr>
-        <w:t>pport présente le déroulement de l’exploration du groupement de spécification Opc-Ua.</w:t>
+        <w:t>Ce rapport présente le déroulement de l’exploration du groupement de spécification Opc-Ua.</w:t>
       </w:r>
     </w:p>
     <w:p>
@@ -325,7 +319,11 @@
     <w:sdt>
       <w:sdtPr>
         <w:rPr>
-          <w:lang w:val="fr-FR"/>
+          <w:rFonts w:asciiTheme="minorHAnsi" w:eastAsiaTheme="minorHAnsi" w:hAnsiTheme="minorHAnsi" w:cstheme="minorBidi"/>
+          <w:color w:val="auto"/>
+          <w:sz w:val="22"/>
+          <w:szCs w:val="22"/>
+          <w:lang w:val="fr-FR" w:eastAsia="en-US"/>
         </w:rPr>
         <w:id w:val="271216206"/>
         <w:docPartObj>
@@ -335,13 +333,8 @@
       </w:sdtPr>
       <w:sdtEndPr>
         <w:rPr>
-          <w:rFonts w:asciiTheme="minorHAnsi" w:eastAsiaTheme="minorHAnsi" w:hAnsiTheme="minorHAnsi" w:cstheme="minorBidi"/>
           <w:b/>
           <w:bCs/>
-          <w:color w:val="auto"/>
-          <w:sz w:val="22"/>
-          <w:szCs w:val="22"/>
-          <w:lang w:eastAsia="en-US"/>
         </w:rPr>
       </w:sdtEndPr>
       <w:sdtContent>
@@ -1454,25 +1447,23 @@
           <w:docGrid w:linePitch="360"/>
         </w:sectPr>
       </w:pPr>
-      <w:bookmarkStart w:id="0" w:name="_GoBack"/>
-      <w:bookmarkEnd w:id="0"/>
     </w:p>
     <w:p>
       <w:pPr>
         <w:pStyle w:val="Titre1"/>
       </w:pPr>
-      <w:bookmarkStart w:id="1" w:name="_Toc473053344"/>
-      <w:bookmarkStart w:id="2" w:name="_Toc473054373"/>
-      <w:bookmarkStart w:id="3" w:name="_Toc473054543"/>
-      <w:bookmarkStart w:id="4" w:name="_Toc473061796"/>
+      <w:bookmarkStart w:id="0" w:name="_Toc473053344"/>
+      <w:bookmarkStart w:id="1" w:name="_Toc473054373"/>
+      <w:bookmarkStart w:id="2" w:name="_Toc473054543"/>
+      <w:bookmarkStart w:id="3" w:name="_Toc473061796"/>
       <w:r>
         <w:lastRenderedPageBreak/>
         <w:t>Introduction</w:t>
       </w:r>
+      <w:bookmarkEnd w:id="0"/>
       <w:bookmarkEnd w:id="1"/>
       <w:bookmarkEnd w:id="2"/>
       <w:bookmarkEnd w:id="3"/>
-      <w:bookmarkEnd w:id="4"/>
     </w:p>
     <w:p/>
     <w:p>
@@ -1549,93 +1540,93 @@
           <w:szCs w:val="22"/>
         </w:rPr>
       </w:pPr>
-      <w:bookmarkStart w:id="5" w:name="_Toc473054374"/>
-      <w:bookmarkStart w:id="6" w:name="_Toc473054544"/>
+      <w:bookmarkStart w:id="4" w:name="_Toc473054374"/>
+      <w:bookmarkStart w:id="5" w:name="_Toc473054544"/>
     </w:p>
     <w:p>
       <w:pPr>
         <w:pStyle w:val="Titre1"/>
       </w:pPr>
-      <w:bookmarkStart w:id="7" w:name="_Toc473061797"/>
+      <w:bookmarkStart w:id="6" w:name="_Toc473061797"/>
       <w:r>
         <w:t>Rappel des objectifs du projet</w:t>
       </w:r>
+      <w:bookmarkEnd w:id="4"/>
       <w:bookmarkEnd w:id="5"/>
       <w:bookmarkEnd w:id="6"/>
+    </w:p>
+    <w:p/>
+    <w:p>
+      <w:pPr>
+        <w:pStyle w:val="Titre2"/>
+        <w:rPr>
+          <w:rFonts w:eastAsia="Times New Roman"/>
+        </w:rPr>
+      </w:pPr>
+      <w:bookmarkStart w:id="7" w:name="_Toc473061798"/>
+      <w:r>
+        <w:rPr>
+          <w:rFonts w:eastAsia="Times New Roman"/>
+        </w:rPr>
+        <w:t xml:space="preserve">Automatisation </w:t>
+      </w:r>
+      <w:r>
+        <w:t>complète</w:t>
+      </w:r>
+      <w:r>
+        <w:rPr>
+          <w:rFonts w:eastAsia="Times New Roman"/>
+        </w:rPr>
+        <w:t xml:space="preserve"> à la taille de lot 1</w:t>
+      </w:r>
       <w:bookmarkEnd w:id="7"/>
     </w:p>
-    <w:p/>
+    <w:p>
+      <w:pPr>
+        <w:rPr>
+          <w:lang w:eastAsia="fr-FR"/>
+        </w:rPr>
+      </w:pPr>
+    </w:p>
+    <w:p>
+      <w:r>
+        <w:t>Moulage par injection, fabrication additive, reprise en usinage et contrôle qualité</w:t>
+      </w:r>
+    </w:p>
+    <w:p>
+      <w:r>
+        <w:t>On automatise la fabrication additive et réalise une ligne de fabrication interconnectée dans laquelle les informations circulent en continu pour la personnalisation de pièces de série avec des technologies Industrie 4.0. Un robot à sept axes établit l'interconnexion entre la presse à injecter et la machine de fabrication additive, un autre robot (ou le même pour les besoins du prototype) reprend la pièce à la sortie de la machine de fabrication additive pour l’amener à une machine d’usinage 5-axes en vue d’une opération de reprise. Les pièces sont ensuite contrôlées par vision dans un labo de métrologie (manutention par l’homme dans un premier temps), la machine de mesure fournit cependant les résultats sur une page internet spécifique.</w:t>
+      </w:r>
+    </w:p>
+    <w:p>
+      <w:r>
+        <w:t>Une fois que la presse a injecté une poignée en plastique sur des ciseaux de bureau et qu'un code Datamatrix a été inscrit, le robot à sept axes retire la pièce et son support de la bande transporteuse de la cellule d'injection. La paire de ciseaux est identifiée par scanner grâce à son code et l'étape de production suivante commence. Le robot charge/décharge la chambre de fabrication. La machine de fabrication additive ajoute une forme 3D en plastique personnalisée sur la poignée de ciseaux.</w:t>
+      </w:r>
+    </w:p>
+    <w:p>
+      <w:r>
+        <w:t>Le robot charge/décharge ensuite la pièce ainsi personnalisée pour l’amener sur une machine d’usinage 5-axes en vue d’une opération de reprise.</w:t>
+      </w:r>
+    </w:p>
+    <w:p>
+      <w:r>
+        <w:t>Une pièce unique de taille de lot 1 est ainsi produite.</w:t>
+      </w:r>
+    </w:p>
+    <w:p>
+      <w:r>
+        <w:t>Avant la remise des pièces par le robot, elles sont soumises à un contrôle qualité par vision.</w:t>
+      </w:r>
+    </w:p>
     <w:p>
       <w:pPr>
         <w:pStyle w:val="Titre2"/>
-        <w:rPr>
-          <w:rFonts w:eastAsia="Times New Roman"/>
-        </w:rPr>
-      </w:pPr>
-      <w:bookmarkStart w:id="8" w:name="_Toc473061798"/>
-      <w:r>
-        <w:rPr>
-          <w:rFonts w:eastAsia="Times New Roman"/>
-        </w:rPr>
-        <w:t xml:space="preserve">Automatisation </w:t>
-      </w:r>
-      <w:r>
-        <w:t>complète</w:t>
-      </w:r>
-      <w:r>
-        <w:rPr>
-          <w:rFonts w:eastAsia="Times New Roman"/>
-        </w:rPr>
-        <w:t xml:space="preserve"> à la taille de lot 1</w:t>
+      </w:pPr>
+      <w:bookmarkStart w:id="8" w:name="_Toc473061799"/>
+      <w:r>
+        <w:t>Contraintes</w:t>
       </w:r>
       <w:bookmarkEnd w:id="8"/>
-    </w:p>
-    <w:p>
-      <w:pPr>
-        <w:rPr>
-          <w:lang w:eastAsia="fr-FR"/>
-        </w:rPr>
-      </w:pPr>
-    </w:p>
-    <w:p>
-      <w:r>
-        <w:t>Moulage par injection, fabrication additive, reprise en usinage et contrôle qualité</w:t>
-      </w:r>
-    </w:p>
-    <w:p>
-      <w:r>
-        <w:t>On automatise la fabrication additive et réalise une ligne de fabrication interconnectée dans laquelle les informations circulent en continu pour la personnalisation de pièces de série avec des technologies Industrie 4.0. Un robot à sept axes établit l'interconnexion entre la presse à injecter et la machine de fabrication additive, un autre robot (ou le même pour les besoins du prototype) reprend la pièce à la sortie de la machine de fabrication additive pour l’amener à une machine d’usinage 5-axes en vue d’une opération de reprise. Les pièces sont ensuite contrôlées par vision dans un labo de métrologie (manutention par l’homme dans un premier temps), la machine de mesure fournit cependant les résultats sur une page internet spécifique.</w:t>
-      </w:r>
-    </w:p>
-    <w:p>
-      <w:r>
-        <w:t>Une fois que la presse a injecté une poignée en plastique sur des ciseaux de bureau et qu'un code Datamatrix a été inscrit, le robot à sept axes retire la pièce et son support de la bande transporteuse de la cellule d'injection. La paire de ciseaux est identifiée par scanner grâce à son code et l'étape de production suivante commence. Le robot charge/décharge la chambre de fabrication. La machine de fabrication additive ajoute une forme 3D en plastique personnalisée sur la poignée de ciseaux.</w:t>
-      </w:r>
-    </w:p>
-    <w:p>
-      <w:r>
-        <w:t>Le robot charge/décharge ensuite la pièce ainsi personnalisée pour l’amener sur une machine d’usinage 5-axes en vue d’une opération de reprise.</w:t>
-      </w:r>
-    </w:p>
-    <w:p>
-      <w:r>
-        <w:t>Une pièce unique de taille de lot 1 est ainsi produite.</w:t>
-      </w:r>
-    </w:p>
-    <w:p>
-      <w:r>
-        <w:t>Avant la remise des pièces par le robot, elles sont soumises à un contrôle qualité par vision.</w:t>
-      </w:r>
-    </w:p>
-    <w:p>
-      <w:pPr>
-        <w:pStyle w:val="Titre2"/>
-      </w:pPr>
-      <w:bookmarkStart w:id="9" w:name="_Toc473061799"/>
-      <w:r>
-        <w:t>Contraintes</w:t>
-      </w:r>
-      <w:bookmarkEnd w:id="9"/>
     </w:p>
     <w:p>
       <w:pPr>
@@ -1857,103 +1848,103 @@
       <w:pPr>
         <w:pStyle w:val="Titre2"/>
       </w:pPr>
-      <w:bookmarkStart w:id="10" w:name="_Toc473053345"/>
-      <w:bookmarkStart w:id="11" w:name="_Toc473054375"/>
-      <w:bookmarkStart w:id="12" w:name="_Toc473054545"/>
-      <w:bookmarkStart w:id="13" w:name="_Toc473061800"/>
+      <w:bookmarkStart w:id="9" w:name="_Toc473053345"/>
+      <w:bookmarkStart w:id="10" w:name="_Toc473054375"/>
+      <w:bookmarkStart w:id="11" w:name="_Toc473054545"/>
+      <w:bookmarkStart w:id="12" w:name="_Toc473061800"/>
       <w:r>
         <w:t>Méthodologie</w:t>
       </w:r>
+      <w:bookmarkEnd w:id="9"/>
       <w:bookmarkEnd w:id="10"/>
       <w:bookmarkEnd w:id="11"/>
       <w:bookmarkEnd w:id="12"/>
+    </w:p>
+    <w:p/>
+    <w:p>
+      <w:r>
+        <w:t>Dans un premier temps j’ai étudié le fonctionnement du protocole</w:t>
+      </w:r>
+      <w:r>
+        <w:t xml:space="preserve"> Opc </w:t>
+      </w:r>
+      <w:r>
+        <w:t>Ua.</w:t>
+      </w:r>
+    </w:p>
+    <w:p>
+      <w:r>
+        <w:t xml:space="preserve">Dans un deuxième temps, j’ai cherché une implémentation fonctionnelle et </w:t>
+      </w:r>
+      <w:r>
+        <w:t>pratique d’utilisation.</w:t>
+      </w:r>
+    </w:p>
+    <w:p>
+      <w:r>
+        <w:t>Troisièmement, j’ai appris à m’en servir afin de faire fonctionner un système client et serveur capable de communiquer au travers du protocole</w:t>
+      </w:r>
+      <w:r>
+        <w:t xml:space="preserve"> Opc </w:t>
+      </w:r>
+      <w:r>
+        <w:t>Ua.</w:t>
+      </w:r>
+    </w:p>
+    <w:p>
+      <w:r>
+        <w:t>Finalement, j’ai étudié la spécificité des machines à interfacer.</w:t>
+      </w:r>
+    </w:p>
+    <w:p>
+      <w:pPr>
+        <w:pStyle w:val="Titre1"/>
+      </w:pPr>
+      <w:bookmarkStart w:id="13" w:name="_Toc473054377"/>
+      <w:bookmarkStart w:id="14" w:name="_Toc473054547"/>
+      <w:bookmarkStart w:id="15" w:name="_Toc473061801"/>
+      <w:r>
+        <w:t>Analyse</w:t>
+      </w:r>
       <w:bookmarkEnd w:id="13"/>
-    </w:p>
-    <w:p/>
-    <w:p>
-      <w:r>
-        <w:t>Dans un premier temps j’ai étudié le fonctionnement du protocole</w:t>
-      </w:r>
-      <w:r>
-        <w:t xml:space="preserve"> Opc </w:t>
-      </w:r>
-      <w:r>
-        <w:t>Ua.</w:t>
-      </w:r>
-    </w:p>
-    <w:p>
-      <w:r>
-        <w:t xml:space="preserve">Dans un deuxième temps, j’ai cherché une implémentation fonctionnelle et </w:t>
-      </w:r>
-      <w:r>
-        <w:t>pratique d’utilisation.</w:t>
-      </w:r>
-    </w:p>
-    <w:p>
-      <w:r>
-        <w:t>Troisièmement, j’ai appris à m’en servir afin de faire fonctionner un système client et serveur capable de communiquer au travers du protocole</w:t>
-      </w:r>
-      <w:r>
-        <w:t xml:space="preserve"> Opc </w:t>
-      </w:r>
-      <w:r>
-        <w:t>Ua.</w:t>
-      </w:r>
-    </w:p>
-    <w:p>
-      <w:r>
-        <w:t>Finalement, j’ai étudié la spécificité des machines à interfacer.</w:t>
-      </w:r>
-    </w:p>
-    <w:p>
-      <w:pPr>
-        <w:pStyle w:val="Titre1"/>
-      </w:pPr>
-      <w:bookmarkStart w:id="14" w:name="_Toc473054377"/>
-      <w:bookmarkStart w:id="15" w:name="_Toc473054547"/>
-      <w:bookmarkStart w:id="16" w:name="_Toc473061801"/>
-      <w:r>
-        <w:t>Analyse</w:t>
-      </w:r>
       <w:bookmarkEnd w:id="14"/>
       <w:bookmarkEnd w:id="15"/>
+    </w:p>
+    <w:p>
+      <w:r>
+        <w:t xml:space="preserve">Dans cette partie, </w:t>
+      </w:r>
+      <w:r>
+        <w:t xml:space="preserve">je vais détailler la technologie Opc-Ua et </w:t>
+      </w:r>
+      <w:r>
+        <w:t xml:space="preserve">les diverses possibilités étudiées sur les </w:t>
+      </w:r>
+      <w:r>
+        <w:t xml:space="preserve">implémentations existantes à utiliser pour le </w:t>
+      </w:r>
+      <w:r>
+        <w:t>projet seront détaillées. L</w:t>
+      </w:r>
+      <w:r>
+        <w:t>e choix définitif sera justifié.</w:t>
+      </w:r>
+    </w:p>
+    <w:p>
+      <w:pPr>
+        <w:pStyle w:val="Titre2"/>
+      </w:pPr>
+      <w:bookmarkStart w:id="16" w:name="_Toc473053346"/>
+      <w:bookmarkStart w:id="17" w:name="_Toc473054376"/>
+      <w:bookmarkStart w:id="18" w:name="_Toc473054546"/>
+      <w:bookmarkStart w:id="19" w:name="_Toc473061802"/>
+      <w:r>
+        <w:t>Spécification OPC UA</w:t>
+      </w:r>
       <w:bookmarkEnd w:id="16"/>
-    </w:p>
-    <w:p>
-      <w:r>
-        <w:t xml:space="preserve">Dans cette partie, </w:t>
-      </w:r>
-      <w:r>
-        <w:t xml:space="preserve">je vais détailler la technologie Opc-Ua et </w:t>
-      </w:r>
-      <w:r>
-        <w:t xml:space="preserve">les diverses possibilités étudiées sur les </w:t>
-      </w:r>
-      <w:r>
-        <w:t xml:space="preserve">implémentations existantes à utiliser pour le </w:t>
-      </w:r>
-      <w:r>
-        <w:t>projet seront détaillées. L</w:t>
-      </w:r>
-      <w:r>
-        <w:t>e choix définitif sera justifié.</w:t>
-      </w:r>
-    </w:p>
-    <w:p>
-      <w:pPr>
-        <w:pStyle w:val="Titre2"/>
-      </w:pPr>
-      <w:bookmarkStart w:id="17" w:name="_Toc473053346"/>
-      <w:bookmarkStart w:id="18" w:name="_Toc473054376"/>
-      <w:bookmarkStart w:id="19" w:name="_Toc473054546"/>
-      <w:bookmarkStart w:id="20" w:name="_Toc473061802"/>
-      <w:r>
-        <w:t>Spécification OPC UA</w:t>
-      </w:r>
       <w:bookmarkEnd w:id="17"/>
       <w:bookmarkEnd w:id="18"/>
       <w:bookmarkEnd w:id="19"/>
-      <w:bookmarkEnd w:id="20"/>
     </w:p>
     <w:p>
       <w:r>
@@ -1993,6 +1984,11 @@
       </w:r>
     </w:p>
     <w:p>
+      <w:pPr>
+        <w:rPr>
+          <w:lang w:val="en-US"/>
+        </w:rPr>
+      </w:pPr>
       <w:r>
         <w:rPr>
           <w:lang w:val="en-US"/>
@@ -2071,9 +2067,9 @@
       <w:r>
         <w:t xml:space="preserve"> protocole TCP/IP</w:t>
       </w:r>
-      <w:bookmarkStart w:id="21" w:name="_Toc473053347"/>
-      <w:bookmarkStart w:id="22" w:name="_Toc473054378"/>
-      <w:bookmarkStart w:id="23" w:name="_Toc473054548"/>
+      <w:bookmarkStart w:id="20" w:name="_Toc473053347"/>
+      <w:bookmarkStart w:id="21" w:name="_Toc473054378"/>
+      <w:bookmarkStart w:id="22" w:name="_Toc473054548"/>
       <w:r>
         <w:t xml:space="preserve"> puis une surcouche en SSL, http ou https est ajoutée.</w:t>
       </w:r>
@@ -2094,6 +2090,189 @@
       <w:pPr>
         <w:pStyle w:val="Titre2"/>
       </w:pPr>
+      <w:r>
+        <w:t>Fonctionnement de OPC UA</w:t>
+      </w:r>
+    </w:p>
+    <w:p>
+      <w:pPr>
+        <w:pStyle w:val="Titre3"/>
+      </w:pPr>
+      <w:r>
+        <w:t>OPC UA NodeIds</w:t>
+      </w:r>
+      <w:bookmarkStart w:id="23" w:name="_GoBack"/>
+      <w:bookmarkEnd w:id="23"/>
+    </w:p>
+    <w:p>
+      <w:pPr>
+        <w:rPr>
+          <w:lang w:eastAsia="fr-FR"/>
+        </w:rPr>
+      </w:pPr>
+    </w:p>
+    <w:p>
+      <w:r>
+        <w:t>Chaque</w:t>
+      </w:r>
+      <w:r>
+        <w:t xml:space="preserve"> entité dans l'espace d'adressage est un nœud. Pour identifier un nœud de manière unique, chaque nœud possède un NodeId, qui est toujours composé de trois </w:t>
+      </w:r>
+      <w:r>
+        <w:t>éléments :</w:t>
+      </w:r>
+    </w:p>
+    <w:p>
+      <w:pPr>
+        <w:pStyle w:val="Titre4"/>
+      </w:pPr>
+      <w:r>
+        <w:t>NamespaceIndex</w:t>
+      </w:r>
+    </w:p>
+    <w:p>
+      <w:r>
+        <w:t>Représente l</w:t>
+      </w:r>
+      <w:r>
+        <w:t xml:space="preserve">'index utilisé par un serveur UA OPC pour </w:t>
+      </w:r>
+      <w:r>
+        <w:t>référencer l’</w:t>
+      </w:r>
+      <w:r>
+        <w:t>URI</w:t>
+      </w:r>
+      <w:r>
+        <w:t xml:space="preserve"> (Uniform Ressource Identifier) de l’</w:t>
+      </w:r>
+      <w:r>
+        <w:t>espace de noms</w:t>
+      </w:r>
+      <w:r>
+        <w:t xml:space="preserve"> donné. L'URI de l’</w:t>
+      </w:r>
+      <w:r>
+        <w:t xml:space="preserve">espace de noms identifie </w:t>
+      </w:r>
+      <w:r>
+        <w:t>la convention de</w:t>
+      </w:r>
+      <w:r>
+        <w:t xml:space="preserve"> nommage définissan</w:t>
+      </w:r>
+      <w:r>
+        <w:t>t les identifiants de NodeIds</w:t>
+      </w:r>
+      <w:r>
+        <w:t xml:space="preserve">. Ils sont stockés dans </w:t>
+      </w:r>
+      <w:r>
+        <w:t xml:space="preserve">le tableau nommé namespace ou namespace table). </w:t>
+      </w:r>
+      <w:r>
+        <w:t>Les index d'espace de noms sont des valeurs numériques utilisées pour identifier des espaces de noms afin d'optimiser le transfert et le traitement.</w:t>
+      </w:r>
+    </w:p>
+    <w:p>
+      <w:pPr>
+        <w:pStyle w:val="Titre4"/>
+      </w:pPr>
+      <w:r>
+        <w:t>IdentifierType</w:t>
+      </w:r>
+    </w:p>
+    <w:p>
+      <w:r>
+        <w:t>Représente le</w:t>
+      </w:r>
+      <w:r>
+        <w:t xml:space="preserve"> format et le type de données de </w:t>
+      </w:r>
+      <w:r>
+        <w:t>l’identifiant</w:t>
+      </w:r>
+      <w:r>
+        <w:t xml:space="preserve">. Il peut s'agir d'une valeur numérique, d'une chaîne, d'un </w:t>
+      </w:r>
+      <w:r>
+        <w:t>l’ide</w:t>
+      </w:r>
+      <w:r>
+        <w:t>ntifiant</w:t>
+      </w:r>
+      <w:r>
+        <w:t xml:space="preserve"> unique (GUID) ou d'une valeur opaque (un format d'espace de nommage spécifique dans une chaîne</w:t>
+      </w:r>
+      <w:r>
+        <w:t xml:space="preserve"> de</w:t>
+      </w:r>
+      <w:r>
+        <w:t xml:space="preserve"> Byte). Le format le plus utilisé est le format numérique car c’est le moins gourmand en ressource et le</w:t>
+      </w:r>
+      <w:r>
+        <w:t xml:space="preserve"> plus rapides à résoudre</w:t>
+      </w:r>
+      <w:r>
+        <w:t xml:space="preserve"> par le serveur.</w:t>
+      </w:r>
+    </w:p>
+    <w:p>
+      <w:pPr>
+        <w:pStyle w:val="Titre4"/>
+      </w:pPr>
+      <w:r>
+        <w:t>Identificateur</w:t>
+      </w:r>
+    </w:p>
+    <w:p>
+      <w:r>
+        <w:t>Représente l’identificateur</w:t>
+      </w:r>
+      <w:r>
+        <w:t xml:space="preserve"> d'un nœud dans l'espace d'adressage d'un serveur OPC UA.</w:t>
+      </w:r>
+      <w:r>
+        <w:t xml:space="preserve"> Exemple : NumericalNode (ns=2, i=3) référence le nœud dont l’identifiant numérique est « 3 » au sein de l’espace de nom dont l’index est « 2 ».</w:t>
+      </w:r>
+    </w:p>
+    <w:p/>
+    <w:p>
+      <w:pPr>
+        <w:pStyle w:val="Titre3"/>
+      </w:pPr>
+      <w:r>
+        <w:t>OPC UA Concept d'abonnement</w:t>
+      </w:r>
+    </w:p>
+    <w:p/>
+    <w:p>
+      <w:r>
+        <w:t xml:space="preserve">Un client peut s'abonner à différents types d'informations fournies par un serveur OPC UA. Le but d'une souscription est de regrouper ces sources d'information, appelées </w:t>
+      </w:r>
+      <w:r>
+        <w:t>« Monitored Items »</w:t>
+      </w:r>
+      <w:r>
+        <w:t xml:space="preserve">, en </w:t>
+      </w:r>
+      <w:r>
+        <w:t>un seul message appelé</w:t>
+      </w:r>
+      <w:r>
+        <w:t xml:space="preserve"> </w:t>
+      </w:r>
+      <w:r>
+        <w:t>« Notification »</w:t>
+      </w:r>
+      <w:r>
+        <w:t>.</w:t>
+      </w:r>
+    </w:p>
+    <w:p>
+      <w:pPr>
+        <w:pStyle w:val="Titre2"/>
+      </w:pPr>
       <w:bookmarkStart w:id="24" w:name="_Toc473061803"/>
       <w:r>
         <w:t>Compar</w:t>
@@ -2116,9 +2295,9 @@
       <w:r>
         <w:t>du protocole Opc-Ua</w:t>
       </w:r>
+      <w:bookmarkEnd w:id="20"/>
       <w:bookmarkEnd w:id="21"/>
       <w:bookmarkEnd w:id="22"/>
-      <w:bookmarkEnd w:id="23"/>
       <w:bookmarkEnd w:id="24"/>
     </w:p>
     <w:p/>
@@ -2158,6 +2337,7 @@
       <w:bookmarkStart w:id="27" w:name="_Toc473054549"/>
       <w:bookmarkStart w:id="28" w:name="_Toc473061804"/>
       <w:r>
+        <w:lastRenderedPageBreak/>
         <w:t>digitalpetri/ua-client-sdk et digitalpetri/ua-server-sdk</w:t>
       </w:r>
       <w:bookmarkEnd w:id="25"/>
@@ -2310,7 +2490,6 @@
     <w:p/>
     <w:p>
       <w:r>
-        <w:lastRenderedPageBreak/>
         <w:t>Je n’ai pas lancé d’exemple avec ce projet c’est un projet qui demande beaucoup de dépendance et qui est tente de rester très haut niveau. Dans un souci d’avoir un contrôle fin sur l’utilisation de la technologie Opc-Ua, ce projet occulte trop d’informations pour adapter le code à des cas spécifiques. L’utilisation de beaucoup de dépendances est aussi un problème car l’erreur est plus difficile à déterminer. Pour ces raisons je me suis tourné vers un projet plus bas niveau.</w:t>
       </w:r>
     </w:p>
@@ -2365,12 +2544,13 @@
       <w:pPr>
         <w:pStyle w:val="Titre2"/>
       </w:pPr>
-      <w:bookmarkStart w:id="41" w:name="_Toc473053352"/>
-      <w:bookmarkStart w:id="42" w:name="_Toc473061808"/>
-      <w:r>
+      <w:bookmarkStart w:id="41" w:name="_Toc473061808"/>
+      <w:bookmarkStart w:id="42" w:name="_Toc473053352"/>
+      <w:r>
+        <w:lastRenderedPageBreak/>
         <w:t>Interfaçage sur les machines</w:t>
       </w:r>
-      <w:bookmarkEnd w:id="42"/>
+      <w:bookmarkEnd w:id="41"/>
     </w:p>
     <w:p>
       <w:r>
@@ -2434,7 +2614,7 @@
         <w:lastRenderedPageBreak/>
         <w:t>Références</w:t>
       </w:r>
-      <w:bookmarkEnd w:id="41"/>
+      <w:bookmarkEnd w:id="42"/>
       <w:bookmarkEnd w:id="44"/>
       <w:bookmarkEnd w:id="45"/>
       <w:bookmarkEnd w:id="46"/>
@@ -2633,6 +2813,7 @@
         <w:docPartUnique/>
       </w:docPartObj>
     </w:sdtPr>
+    <w:sdtEndPr/>
     <w:sdtContent>
       <w:p>
         <w:pPr>
@@ -2706,6 +2887,7 @@
         <w:docPartUnique/>
       </w:docPartObj>
     </w:sdtPr>
+    <w:sdtEndPr/>
     <w:sdtContent>
       <w:p>
         <w:pPr>
@@ -2730,7 +2912,7 @@
             <w:noProof/>
             <w:lang w:val="fr-FR"/>
           </w:rPr>
-          <w:t>9</w:t>
+          <w:t>7</w:t>
         </w:r>
         <w:r>
           <w:fldChar w:fldCharType="end"/>
@@ -5240,7 +5422,7 @@
 </file>
 
 <file path=customXml/itemProps1.xml><?xml version="1.0" encoding="utf-8"?>
-<ds:datastoreItem xmlns:ds="http://schemas.openxmlformats.org/officeDocument/2006/customXml" ds:itemID="{0C615ADE-EA94-4535-9AB0-89570B0C6D8B}">
+<ds:datastoreItem xmlns:ds="http://schemas.openxmlformats.org/officeDocument/2006/customXml" ds:itemID="{0C0979BD-35A0-40A4-B5B5-F74CE2F79E16}">
   <ds:schemaRefs>
     <ds:schemaRef ds:uri="http://schemas.openxmlformats.org/officeDocument/2006/bibliography"/>
   </ds:schemaRefs>

</xml_diff>

<commit_message>
Refactoring de l'adresse du server ainsi que de l'URI ajout de méthode test_get_history
</commit_message>
<xml_diff>
--- a/Documentations/RapportV01.docx
+++ b/Documentations/RapportV01.docx
@@ -8,13 +8,12 @@
           <w:lang w:val="en-US" w:eastAsia="fr-CH"/>
         </w:rPr>
       </w:pPr>
-    </w:p>
-    <w:p>
-      <w:pPr>
+      <w:r>
         <w:rPr>
           <w:lang w:val="en-US" w:eastAsia="fr-CH"/>
         </w:rPr>
-      </w:pPr>
+        <w:tab/>
+      </w:r>
     </w:p>
     <w:p>
       <w:pPr>
@@ -36,6 +35,15 @@
           <w:lang w:val="en-US" w:eastAsia="fr-CH"/>
         </w:rPr>
       </w:pPr>
+    </w:p>
+    <w:p>
+      <w:pPr>
+        <w:rPr>
+          <w:lang w:val="en-US" w:eastAsia="fr-CH"/>
+        </w:rPr>
+      </w:pPr>
+      <w:bookmarkStart w:id="0" w:name="_GoBack"/>
+      <w:bookmarkEnd w:id="0"/>
     </w:p>
     <w:p>
       <w:pPr>
@@ -1452,18 +1460,18 @@
       <w:pPr>
         <w:pStyle w:val="Titre1"/>
       </w:pPr>
-      <w:bookmarkStart w:id="0" w:name="_Toc473053344"/>
-      <w:bookmarkStart w:id="1" w:name="_Toc473054373"/>
-      <w:bookmarkStart w:id="2" w:name="_Toc473054543"/>
-      <w:bookmarkStart w:id="3" w:name="_Toc473061796"/>
+      <w:bookmarkStart w:id="1" w:name="_Toc473053344"/>
+      <w:bookmarkStart w:id="2" w:name="_Toc473054373"/>
+      <w:bookmarkStart w:id="3" w:name="_Toc473054543"/>
+      <w:bookmarkStart w:id="4" w:name="_Toc473061796"/>
       <w:r>
         <w:lastRenderedPageBreak/>
         <w:t>Introduction</w:t>
       </w:r>
-      <w:bookmarkEnd w:id="0"/>
       <w:bookmarkEnd w:id="1"/>
       <w:bookmarkEnd w:id="2"/>
       <w:bookmarkEnd w:id="3"/>
+      <w:bookmarkEnd w:id="4"/>
     </w:p>
     <w:p/>
     <w:p>
@@ -1540,20 +1548,20 @@
           <w:szCs w:val="22"/>
         </w:rPr>
       </w:pPr>
-      <w:bookmarkStart w:id="4" w:name="_Toc473054374"/>
-      <w:bookmarkStart w:id="5" w:name="_Toc473054544"/>
+      <w:bookmarkStart w:id="5" w:name="_Toc473054374"/>
+      <w:bookmarkStart w:id="6" w:name="_Toc473054544"/>
     </w:p>
     <w:p>
       <w:pPr>
         <w:pStyle w:val="Titre1"/>
       </w:pPr>
-      <w:bookmarkStart w:id="6" w:name="_Toc473061797"/>
+      <w:bookmarkStart w:id="7" w:name="_Toc473061797"/>
       <w:r>
         <w:t>Rappel des objectifs du projet</w:t>
       </w:r>
-      <w:bookmarkEnd w:id="4"/>
       <w:bookmarkEnd w:id="5"/>
       <w:bookmarkEnd w:id="6"/>
+      <w:bookmarkEnd w:id="7"/>
     </w:p>
     <w:p/>
     <w:p>
@@ -1563,7 +1571,7 @@
           <w:rFonts w:eastAsia="Times New Roman"/>
         </w:rPr>
       </w:pPr>
-      <w:bookmarkStart w:id="7" w:name="_Toc473061798"/>
+      <w:bookmarkStart w:id="8" w:name="_Toc473061798"/>
       <w:r>
         <w:rPr>
           <w:rFonts w:eastAsia="Times New Roman"/>
@@ -1579,7 +1587,7 @@
         </w:rPr>
         <w:t xml:space="preserve"> à la taille de lot 1</w:t>
       </w:r>
-      <w:bookmarkEnd w:id="7"/>
+      <w:bookmarkEnd w:id="8"/>
     </w:p>
     <w:p>
       <w:pPr>
@@ -1622,11 +1630,11 @@
       <w:pPr>
         <w:pStyle w:val="Titre2"/>
       </w:pPr>
-      <w:bookmarkStart w:id="8" w:name="_Toc473061799"/>
+      <w:bookmarkStart w:id="9" w:name="_Toc473061799"/>
       <w:r>
         <w:t>Contraintes</w:t>
       </w:r>
-      <w:bookmarkEnd w:id="8"/>
+      <w:bookmarkEnd w:id="9"/>
     </w:p>
     <w:p>
       <w:pPr>
@@ -1848,17 +1856,17 @@
       <w:pPr>
         <w:pStyle w:val="Titre2"/>
       </w:pPr>
-      <w:bookmarkStart w:id="9" w:name="_Toc473053345"/>
-      <w:bookmarkStart w:id="10" w:name="_Toc473054375"/>
-      <w:bookmarkStart w:id="11" w:name="_Toc473054545"/>
-      <w:bookmarkStart w:id="12" w:name="_Toc473061800"/>
+      <w:bookmarkStart w:id="10" w:name="_Toc473053345"/>
+      <w:bookmarkStart w:id="11" w:name="_Toc473054375"/>
+      <w:bookmarkStart w:id="12" w:name="_Toc473054545"/>
+      <w:bookmarkStart w:id="13" w:name="_Toc473061800"/>
       <w:r>
         <w:t>Méthodologie</w:t>
       </w:r>
-      <w:bookmarkEnd w:id="9"/>
       <w:bookmarkEnd w:id="10"/>
       <w:bookmarkEnd w:id="11"/>
       <w:bookmarkEnd w:id="12"/>
+      <w:bookmarkEnd w:id="13"/>
     </w:p>
     <w:p/>
     <w:p>
@@ -1900,15 +1908,15 @@
       <w:pPr>
         <w:pStyle w:val="Titre1"/>
       </w:pPr>
-      <w:bookmarkStart w:id="13" w:name="_Toc473054377"/>
-      <w:bookmarkStart w:id="14" w:name="_Toc473054547"/>
-      <w:bookmarkStart w:id="15" w:name="_Toc473061801"/>
+      <w:bookmarkStart w:id="14" w:name="_Toc473054377"/>
+      <w:bookmarkStart w:id="15" w:name="_Toc473054547"/>
+      <w:bookmarkStart w:id="16" w:name="_Toc473061801"/>
       <w:r>
         <w:t>Analyse</w:t>
       </w:r>
-      <w:bookmarkEnd w:id="13"/>
       <w:bookmarkEnd w:id="14"/>
       <w:bookmarkEnd w:id="15"/>
+      <w:bookmarkEnd w:id="16"/>
     </w:p>
     <w:p>
       <w:r>
@@ -1934,17 +1942,17 @@
       <w:pPr>
         <w:pStyle w:val="Titre2"/>
       </w:pPr>
-      <w:bookmarkStart w:id="16" w:name="_Toc473053346"/>
-      <w:bookmarkStart w:id="17" w:name="_Toc473054376"/>
-      <w:bookmarkStart w:id="18" w:name="_Toc473054546"/>
-      <w:bookmarkStart w:id="19" w:name="_Toc473061802"/>
+      <w:bookmarkStart w:id="17" w:name="_Toc473053346"/>
+      <w:bookmarkStart w:id="18" w:name="_Toc473054376"/>
+      <w:bookmarkStart w:id="19" w:name="_Toc473054546"/>
+      <w:bookmarkStart w:id="20" w:name="_Toc473061802"/>
       <w:r>
         <w:t>Spécification OPC UA</w:t>
       </w:r>
-      <w:bookmarkEnd w:id="16"/>
       <w:bookmarkEnd w:id="17"/>
       <w:bookmarkEnd w:id="18"/>
       <w:bookmarkEnd w:id="19"/>
+      <w:bookmarkEnd w:id="20"/>
     </w:p>
     <w:p>
       <w:r>
@@ -2067,9 +2075,9 @@
       <w:r>
         <w:t xml:space="preserve"> protocole TCP/IP</w:t>
       </w:r>
-      <w:bookmarkStart w:id="20" w:name="_Toc473053347"/>
-      <w:bookmarkStart w:id="21" w:name="_Toc473054378"/>
-      <w:bookmarkStart w:id="22" w:name="_Toc473054548"/>
+      <w:bookmarkStart w:id="21" w:name="_Toc473053347"/>
+      <w:bookmarkStart w:id="22" w:name="_Toc473054378"/>
+      <w:bookmarkStart w:id="23" w:name="_Toc473054548"/>
       <w:r>
         <w:t xml:space="preserve"> puis une surcouche en SSL, http ou https est ajoutée.</w:t>
       </w:r>
@@ -2101,15 +2109,6 @@
       <w:r>
         <w:t>OPC UA NodeIds</w:t>
       </w:r>
-      <w:bookmarkStart w:id="23" w:name="_GoBack"/>
-      <w:bookmarkEnd w:id="23"/>
-    </w:p>
-    <w:p>
-      <w:pPr>
-        <w:rPr>
-          <w:lang w:eastAsia="fr-FR"/>
-        </w:rPr>
-      </w:pPr>
     </w:p>
     <w:p>
       <w:r>
@@ -2295,9 +2294,9 @@
       <w:r>
         <w:t>du protocole Opc-Ua</w:t>
       </w:r>
-      <w:bookmarkEnd w:id="20"/>
       <w:bookmarkEnd w:id="21"/>
       <w:bookmarkEnd w:id="22"/>
+      <w:bookmarkEnd w:id="23"/>
       <w:bookmarkEnd w:id="24"/>
     </w:p>
     <w:p/>
@@ -2912,7 +2911,7 @@
             <w:noProof/>
             <w:lang w:val="fr-FR"/>
           </w:rPr>
-          <w:t>7</w:t>
+          <w:t>10</w:t>
         </w:r>
         <w:r>
           <w:fldChar w:fldCharType="end"/>
@@ -5422,7 +5421,7 @@
 </file>
 
 <file path=customXml/itemProps1.xml><?xml version="1.0" encoding="utf-8"?>
-<ds:datastoreItem xmlns:ds="http://schemas.openxmlformats.org/officeDocument/2006/customXml" ds:itemID="{0C0979BD-35A0-40A4-B5B5-F74CE2F79E16}">
+<ds:datastoreItem xmlns:ds="http://schemas.openxmlformats.org/officeDocument/2006/customXml" ds:itemID="{E8690961-DCE5-4911-818B-33D0319864BA}">
   <ds:schemaRefs>
     <ds:schemaRef ds:uri="http://schemas.openxmlformats.org/officeDocument/2006/bibliography"/>
   </ds:schemaRefs>

</xml_diff>